<commit_message>
Paste Rephrased data of ram memory and vga card in pc components in electronics
</commit_message>
<xml_diff>
--- a/images/electronics/pccomponents/ram-memory/rams.docx
+++ b/images/electronics/pccomponents/ram-memory/rams.docx
@@ -285,15 +285,6 @@
                 <w:szCs w:val="26"/>
               </w:rPr>
             </w:pPr>
-          </w:p>
-          <w:p>
-            <w:pPr>
-              <w:rPr>
-                <w:rFonts w:ascii="Leelawadee" w:hAnsi="Leelawadee" w:cs="Leelawadee"/>
-                <w:sz w:val="26"/>
-                <w:szCs w:val="26"/>
-              </w:rPr>
-            </w:pPr>
             <w:r>
               <w:rPr>
                 <w:rFonts w:ascii="Leelawadee" w:hAnsi="Leelawadee" w:cs="Leelawadee"/>
@@ -311,15 +302,6 @@
                 <w:szCs w:val="26"/>
               </w:rPr>
             </w:pPr>
-          </w:p>
-          <w:p>
-            <w:pPr>
-              <w:rPr>
-                <w:rFonts w:ascii="Leelawadee" w:hAnsi="Leelawadee" w:cs="Leelawadee"/>
-                <w:sz w:val="26"/>
-                <w:szCs w:val="26"/>
-              </w:rPr>
-            </w:pPr>
             <w:r>
               <w:rPr>
                 <w:rFonts w:ascii="Leelawadee" w:hAnsi="Leelawadee" w:cs="Leelawadee"/>
@@ -337,15 +319,6 @@
                 <w:szCs w:val="26"/>
               </w:rPr>
             </w:pPr>
-          </w:p>
-          <w:p>
-            <w:pPr>
-              <w:rPr>
-                <w:rFonts w:ascii="Leelawadee" w:hAnsi="Leelawadee" w:cs="Leelawadee"/>
-                <w:sz w:val="26"/>
-                <w:szCs w:val="26"/>
-              </w:rPr>
-            </w:pPr>
             <w:r>
               <w:rPr>
                 <w:rFonts w:ascii="Leelawadee" w:hAnsi="Leelawadee" w:cs="Leelawadee"/>
@@ -354,15 +327,6 @@
               </w:rPr>
               <w:t>The PC3 16GB RAM will enhance loading times, improve system responsiveness, and increase your system’s capacity to handle heavier workloads. Note: Please ensure your laptop model is compatible with the PC3L/PC3 10600 1333 kit.</w:t>
             </w:r>
-          </w:p>
-          <w:p>
-            <w:pPr>
-              <w:rPr>
-                <w:rFonts w:ascii="Leelawadee" w:hAnsi="Leelawadee" w:cs="Leelawadee"/>
-                <w:sz w:val="26"/>
-                <w:szCs w:val="26"/>
-              </w:rPr>
-            </w:pPr>
           </w:p>
           <w:p>
             <w:pPr>
@@ -514,13 +478,14 @@
               </w:rPr>
               <w:t>Ram memory technology</w:t>
             </w:r>
-            <w:r>
-              <w:rPr>
-                <w:rFonts w:ascii="Leelawadee" w:hAnsi="Leelawadee" w:cs="Leelawadee"/>
-                <w:sz w:val="26"/>
-                <w:szCs w:val="26"/>
-              </w:rPr>
-              <w:tab/>
+            <w:bookmarkStart w:id="0" w:name="_GoBack"/>
+            <w:bookmarkEnd w:id="0"/>
+            <w:r>
+              <w:rPr>
+                <w:rFonts w:ascii="Leelawadee" w:hAnsi="Leelawadee" w:cs="Leelawadee"/>
+                <w:sz w:val="26"/>
+                <w:szCs w:val="26"/>
+              </w:rPr>
               <w:t>: DDR4</w:t>
             </w:r>
           </w:p>
@@ -589,7 +554,6 @@
                 <w:sz w:val="26"/>
                 <w:szCs w:val="26"/>
               </w:rPr>
-              <w:lastRenderedPageBreak/>
               <w:t>Form Factor: DIMM</w:t>
             </w:r>
           </w:p>
@@ -680,6 +644,7 @@
                 <w:sz w:val="26"/>
                 <w:szCs w:val="26"/>
               </w:rPr>
+              <w:lastRenderedPageBreak/>
               <w:t>About this item</w:t>
             </w:r>
           </w:p>
@@ -749,6 +714,14 @@
                 <w:szCs w:val="26"/>
               </w:rPr>
               <w:t>Easy Plug N Play functionality</w:t>
+            </w:r>
+            <w:r>
+              <w:rPr>
+                <w:rFonts w:ascii="Leelawadee" w:hAnsi="Leelawadee" w:cs="Leelawadee"/>
+                <w:sz w:val="26"/>
+                <w:szCs w:val="26"/>
+              </w:rPr>
+              <w:t>.</w:t>
             </w:r>
           </w:p>
         </w:tc>
@@ -807,7 +780,7 @@
                 <w:sz w:val="26"/>
                 <w:szCs w:val="26"/>
               </w:rPr>
-              <w:t>Kingston FURY Beast RGB 16GB 3600MHz DDR4 CL18 Desktop Memory, Single Stick (KF436C18BBA/16)</w:t>
+              <w:t>Kingston FURY Beast RGB 16GB 3600MHz DDR4 CL18 Desktop Memory</w:t>
             </w:r>
           </w:p>
         </w:tc>
@@ -1078,8 +1051,6 @@
               </w:rPr>
               <w:t>Easy Plug N Play functionality</w:t>
             </w:r>
-            <w:bookmarkStart w:id="0" w:name="_GoBack"/>
-            <w:bookmarkEnd w:id="0"/>
           </w:p>
         </w:tc>
       </w:tr>
@@ -1813,7 +1784,7 @@
 </file>
 
 <file path=customXml/itemProps1.xml><?xml version="1.0" encoding="utf-8"?>
-<ds:datastoreItem xmlns:ds="http://schemas.openxmlformats.org/officeDocument/2006/customXml" ds:itemID="{DA96B387-E3D0-41F9-9C7A-9606074E56A4}">
+<ds:datastoreItem xmlns:ds="http://schemas.openxmlformats.org/officeDocument/2006/customXml" ds:itemID="{79660BF6-5E0F-401E-9268-3E475B4D7AA2}">
   <ds:schemaRefs>
     <ds:schemaRef ds:uri="http://schemas.openxmlformats.org/officeDocument/2006/bibliography"/>
   </ds:schemaRefs>

</xml_diff>